<commit_message>
documented 2 changes made to ped
changed 50770 to 50776 in pedForQTLRel and edited a typo in
genotyped.samples
</commit_message>
<xml_diff>
--- a/pedigree/Readme-PedChecks and Corrections.docx
+++ b/pedigree/Readme-PedChecks and Corrections.docx
@@ -4731,20 +4731,205 @@
         <w:t>54165</w:t>
       </w:r>
       <w:r>
-        <w:t xml:space="preserve"> is listed as an F55 test an</w:t>
+        <w:t xml:space="preserve"> is listed as an F55 test and breeder mouse.</w:t>
+      </w:r>
+      <w:r>
+        <w:t xml:space="preserve"> I am changing the breeder ID to 54167. </w:t>
+      </w:r>
+      <w:r>
+        <w:t xml:space="preserve"> </w:t>
+      </w:r>
+    </w:p>
+    <w:p/>
+    <w:p/>
+    <w:p>
+      <w:r>
+        <w:rPr>
+          <w:highlight w:val="yellow"/>
+        </w:rPr>
+        <w:t>7/2/15 NMG</w:t>
+      </w:r>
+    </w:p>
+    <w:p/>
+    <w:p>
+      <w:r>
+        <w:t xml:space="preserve">I was working in plot.haplotypes.R, extracting any dams and sires from the pedigree which appear in genotyped.samples.txt (expecting to see only animals from  F39-43). However two sires from F54 came up (below: 50770 and 51348). </w:t>
+      </w:r>
+    </w:p>
+    <w:p/>
+    <w:p>
+      <w:r>
+        <w:t>50770 is a typo. In the breeding records he was listed as 50776. I made this change in pedforQTLRel.txt.</w:t>
+      </w:r>
+    </w:p>
+    <w:p>
+      <w:r>
+        <w:t xml:space="preserve">51348 </w:t>
+      </w:r>
+      <w:r>
+        <w:t xml:space="preserve">will </w:t>
       </w:r>
       <w:bookmarkStart w:id="0" w:name="_GoBack"/>
       <w:bookmarkEnd w:id="0"/>
       <w:r>
-        <w:t>d breeder mouse.</w:t>
-      </w:r>
-      <w:r>
-        <w:t xml:space="preserve"> I am changing the breeder ID to 54167. </w:t>
-      </w:r>
-      <w:r>
-        <w:t xml:space="preserve"> </w:t>
+        <w:t xml:space="preserve">be changed for 51349 in the genotyped.samples.txt file. </w:t>
       </w:r>
     </w:p>
+    <w:p/>
+    <w:p/>
+    <w:p>
+      <w:pPr>
+        <w:shd w:val="clear" w:color="auto" w:fill="141414"/>
+        <w:tabs>
+          <w:tab w:val="left" w:pos="916"/>
+          <w:tab w:val="left" w:pos="1832"/>
+          <w:tab w:val="left" w:pos="2748"/>
+          <w:tab w:val="left" w:pos="3664"/>
+          <w:tab w:val="left" w:pos="4580"/>
+          <w:tab w:val="left" w:pos="5496"/>
+          <w:tab w:val="left" w:pos="6412"/>
+          <w:tab w:val="left" w:pos="7328"/>
+          <w:tab w:val="left" w:pos="8244"/>
+          <w:tab w:val="left" w:pos="9160"/>
+          <w:tab w:val="left" w:pos="10076"/>
+          <w:tab w:val="left" w:pos="10992"/>
+          <w:tab w:val="left" w:pos="11908"/>
+          <w:tab w:val="left" w:pos="12824"/>
+          <w:tab w:val="left" w:pos="13740"/>
+          <w:tab w:val="left" w:pos="14656"/>
+        </w:tabs>
+        <w:wordWrap w:val="0"/>
+        <w:spacing w:line="285" w:lineRule="atLeast"/>
+        <w:rPr>
+          <w:rFonts w:ascii="SimHei" w:eastAsia="SimHei" w:hAnsi="SimHei" w:cs="Courier New"/>
+          <w:color w:val="F8F8F8"/>
+          <w:kern w:val="0"/>
+        </w:rPr>
+      </w:pPr>
+      <w:r>
+        <w:rPr>
+          <w:rFonts w:ascii="SimHei" w:eastAsia="SimHei" w:hAnsi="SimHei" w:cs="Courier New" w:hint="eastAsia"/>
+          <w:color w:val="F8F8F8"/>
+          <w:kern w:val="0"/>
+        </w:rPr>
+        <w:t xml:space="preserve">9325 51804.1 50770.1 51269.1   1        F54 </w:t>
+      </w:r>
+    </w:p>
+    <w:p>
+      <w:pPr>
+        <w:shd w:val="clear" w:color="auto" w:fill="141414"/>
+        <w:tabs>
+          <w:tab w:val="left" w:pos="916"/>
+          <w:tab w:val="left" w:pos="1832"/>
+          <w:tab w:val="left" w:pos="2748"/>
+          <w:tab w:val="left" w:pos="3664"/>
+          <w:tab w:val="left" w:pos="4580"/>
+          <w:tab w:val="left" w:pos="5496"/>
+          <w:tab w:val="left" w:pos="6412"/>
+          <w:tab w:val="left" w:pos="7328"/>
+          <w:tab w:val="left" w:pos="8244"/>
+          <w:tab w:val="left" w:pos="9160"/>
+          <w:tab w:val="left" w:pos="10076"/>
+          <w:tab w:val="left" w:pos="10992"/>
+          <w:tab w:val="left" w:pos="11908"/>
+          <w:tab w:val="left" w:pos="12824"/>
+          <w:tab w:val="left" w:pos="13740"/>
+          <w:tab w:val="left" w:pos="14656"/>
+        </w:tabs>
+        <w:wordWrap w:val="0"/>
+        <w:spacing w:line="285" w:lineRule="atLeast"/>
+        <w:rPr>
+          <w:rFonts w:ascii="SimHei" w:eastAsia="SimHei" w:hAnsi="SimHei" w:cs="Courier New"/>
+          <w:color w:val="F8F8F8"/>
+          <w:kern w:val="0"/>
+        </w:rPr>
+      </w:pPr>
+      <w:r>
+        <w:rPr>
+          <w:rFonts w:ascii="SimHei" w:eastAsia="SimHei" w:hAnsi="SimHei" w:cs="Courier New" w:hint="eastAsia"/>
+          <w:color w:val="F8F8F8"/>
+          <w:kern w:val="0"/>
+        </w:rPr>
+        <w:t xml:space="preserve">9330 51811.1 50770.1 51269.1   2        F54 </w:t>
+      </w:r>
+    </w:p>
+    <w:p>
+      <w:pPr>
+        <w:shd w:val="clear" w:color="auto" w:fill="141414"/>
+        <w:tabs>
+          <w:tab w:val="left" w:pos="916"/>
+          <w:tab w:val="left" w:pos="1832"/>
+          <w:tab w:val="left" w:pos="2748"/>
+          <w:tab w:val="left" w:pos="3664"/>
+          <w:tab w:val="left" w:pos="4580"/>
+          <w:tab w:val="left" w:pos="5496"/>
+          <w:tab w:val="left" w:pos="6412"/>
+          <w:tab w:val="left" w:pos="7328"/>
+          <w:tab w:val="left" w:pos="8244"/>
+          <w:tab w:val="left" w:pos="9160"/>
+          <w:tab w:val="left" w:pos="10076"/>
+          <w:tab w:val="left" w:pos="10992"/>
+          <w:tab w:val="left" w:pos="11908"/>
+          <w:tab w:val="left" w:pos="12824"/>
+          <w:tab w:val="left" w:pos="13740"/>
+          <w:tab w:val="left" w:pos="14656"/>
+        </w:tabs>
+        <w:wordWrap w:val="0"/>
+        <w:spacing w:line="285" w:lineRule="atLeast"/>
+        <w:rPr>
+          <w:rFonts w:ascii="SimHei" w:eastAsia="SimHei" w:hAnsi="SimHei" w:cs="Courier New" w:hint="eastAsia"/>
+          <w:color w:val="F8F8F8"/>
+          <w:kern w:val="0"/>
+        </w:rPr>
+      </w:pPr>
+      <w:r>
+        <w:rPr>
+          <w:rFonts w:ascii="SimHei" w:eastAsia="SimHei" w:hAnsi="SimHei" w:cs="Courier New" w:hint="eastAsia"/>
+          <w:color w:val="F8F8F8"/>
+          <w:kern w:val="0"/>
+        </w:rPr>
+        <w:t xml:space="preserve">9504 51993.1 51348.1 51421.1   2        F54 </w:t>
+      </w:r>
+    </w:p>
+    <w:p>
+      <w:pPr>
+        <w:shd w:val="clear" w:color="auto" w:fill="141414"/>
+        <w:tabs>
+          <w:tab w:val="left" w:pos="916"/>
+          <w:tab w:val="left" w:pos="1832"/>
+          <w:tab w:val="left" w:pos="2748"/>
+          <w:tab w:val="left" w:pos="3664"/>
+          <w:tab w:val="left" w:pos="4580"/>
+          <w:tab w:val="left" w:pos="5496"/>
+          <w:tab w:val="left" w:pos="6412"/>
+          <w:tab w:val="left" w:pos="7328"/>
+          <w:tab w:val="left" w:pos="8244"/>
+          <w:tab w:val="left" w:pos="9160"/>
+          <w:tab w:val="left" w:pos="10076"/>
+          <w:tab w:val="left" w:pos="10992"/>
+          <w:tab w:val="left" w:pos="11908"/>
+          <w:tab w:val="left" w:pos="12824"/>
+          <w:tab w:val="left" w:pos="13740"/>
+          <w:tab w:val="left" w:pos="14656"/>
+        </w:tabs>
+        <w:wordWrap w:val="0"/>
+        <w:spacing w:line="285" w:lineRule="atLeast"/>
+        <w:rPr>
+          <w:rFonts w:ascii="SimHei" w:eastAsia="SimHei" w:hAnsi="SimHei" w:cs="Courier New"/>
+          <w:color w:val="F8F8F8"/>
+          <w:kern w:val="0"/>
+        </w:rPr>
+      </w:pPr>
+      <w:r>
+        <w:rPr>
+          <w:rFonts w:ascii="SimHei" w:eastAsia="SimHei" w:hAnsi="SimHei" w:cs="Courier New" w:hint="eastAsia"/>
+          <w:color w:val="F8F8F8"/>
+          <w:kern w:val="0"/>
+        </w:rPr>
+        <w:t xml:space="preserve">9505 51994.1 51348.1 51421.1   1        F54 </w:t>
+      </w:r>
+    </w:p>
+    <w:p/>
     <w:sectPr>
       <w:pgSz w:w="12240" w:h="15840"/>
       <w:pgMar w:top="1440" w:right="1440" w:bottom="1440" w:left="1440" w:header="720" w:footer="720" w:gutter="0"/>

</xml_diff>